<commit_message>
Added lookup page and new patient page
</commit_message>
<xml_diff>
--- a/front_structure.docx
+++ b/front_structure.docx
@@ -10,506 +10,6 @@
           <w:szCs w:val="24"/>
         </w:rPr>
       </w:pPr>
-      <w:r>
-        <w:rPr>
-          <w:rFonts w:cstheme="minorHAnsi"/>
-          <w:sz w:val="24"/>
-          <w:szCs w:val="24"/>
-        </w:rPr>
-        <w:t>Front Structure:</w:t>
-      </w:r>
-    </w:p>
-    <w:p>
-      <w:pPr>
-        <w:pStyle w:val="ListParagraph"/>
-        <w:numPr>
-          <w:ilvl w:val="0"/>
-          <w:numId w:val="1"/>
-        </w:numPr>
-        <w:rPr>
-          <w:rFonts w:cstheme="minorHAnsi"/>
-          <w:sz w:val="24"/>
-          <w:szCs w:val="24"/>
-        </w:rPr>
-      </w:pPr>
-      <w:r>
-        <w:rPr>
-          <w:rFonts w:cstheme="minorHAnsi"/>
-          <w:sz w:val="24"/>
-          <w:szCs w:val="24"/>
-        </w:rPr>
-        <w:t>Main Page</w:t>
-      </w:r>
-      <w:r>
-        <w:rPr>
-          <w:rFonts w:cstheme="minorHAnsi"/>
-          <w:sz w:val="24"/>
-          <w:szCs w:val="24"/>
-        </w:rPr>
-        <w:t>/Home Page</w:t>
-      </w:r>
-      <w:r>
-        <w:rPr>
-          <w:rFonts w:cstheme="minorHAnsi"/>
-          <w:sz w:val="24"/>
-          <w:szCs w:val="24"/>
-        </w:rPr>
-        <w:t>:</w:t>
-      </w:r>
-      <w:r>
-        <w:rPr>
-          <w:rFonts w:cstheme="minorHAnsi"/>
-          <w:sz w:val="24"/>
-          <w:szCs w:val="24"/>
-        </w:rPr>
-        <w:t xml:space="preserve"> (Completed)</w:t>
-      </w:r>
-    </w:p>
-    <w:p>
-      <w:pPr>
-        <w:pStyle w:val="ListParagraph"/>
-        <w:numPr>
-          <w:ilvl w:val="1"/>
-          <w:numId w:val="1"/>
-        </w:numPr>
-        <w:rPr>
-          <w:rFonts w:cstheme="minorHAnsi"/>
-          <w:sz w:val="24"/>
-          <w:szCs w:val="24"/>
-        </w:rPr>
-      </w:pPr>
-      <w:r>
-        <w:rPr>
-          <w:rFonts w:cstheme="minorHAnsi"/>
-          <w:sz w:val="24"/>
-          <w:szCs w:val="24"/>
-        </w:rPr>
-        <w:t>Administrator</w:t>
-      </w:r>
-      <w:r>
-        <w:rPr>
-          <w:rFonts w:cstheme="minorHAnsi"/>
-          <w:sz w:val="24"/>
-          <w:szCs w:val="24"/>
-        </w:rPr>
-        <w:t xml:space="preserve"> login button </w:t>
-      </w:r>
-    </w:p>
-    <w:p>
-      <w:pPr>
-        <w:pStyle w:val="ListParagraph"/>
-        <w:numPr>
-          <w:ilvl w:val="1"/>
-          <w:numId w:val="1"/>
-        </w:numPr>
-        <w:rPr>
-          <w:rFonts w:cstheme="minorHAnsi"/>
-          <w:sz w:val="24"/>
-          <w:szCs w:val="24"/>
-        </w:rPr>
-      </w:pPr>
-      <w:r>
-        <w:rPr>
-          <w:rFonts w:cstheme="minorHAnsi"/>
-          <w:sz w:val="24"/>
-          <w:szCs w:val="24"/>
-        </w:rPr>
-        <w:t>Employee</w:t>
-      </w:r>
-      <w:r>
-        <w:rPr>
-          <w:rFonts w:cstheme="minorHAnsi"/>
-          <w:sz w:val="24"/>
-          <w:szCs w:val="24"/>
-        </w:rPr>
-        <w:t xml:space="preserve"> login button</w:t>
-      </w:r>
-    </w:p>
-    <w:p>
-      <w:pPr>
-        <w:pStyle w:val="ListParagraph"/>
-        <w:numPr>
-          <w:ilvl w:val="1"/>
-          <w:numId w:val="1"/>
-        </w:numPr>
-        <w:rPr>
-          <w:rFonts w:cstheme="minorHAnsi"/>
-          <w:sz w:val="24"/>
-          <w:szCs w:val="24"/>
-        </w:rPr>
-      </w:pPr>
-      <w:r>
-        <w:rPr>
-          <w:rFonts w:cstheme="minorHAnsi"/>
-          <w:sz w:val="24"/>
-          <w:szCs w:val="24"/>
-        </w:rPr>
-        <w:t xml:space="preserve">Help button </w:t>
-      </w:r>
-    </w:p>
-    <w:p>
-      <w:pPr>
-        <w:pStyle w:val="ListParagraph"/>
-        <w:numPr>
-          <w:ilvl w:val="1"/>
-          <w:numId w:val="1"/>
-        </w:numPr>
-        <w:rPr>
-          <w:rFonts w:cstheme="minorHAnsi"/>
-          <w:sz w:val="24"/>
-          <w:szCs w:val="24"/>
-        </w:rPr>
-      </w:pPr>
-      <w:r>
-        <w:rPr>
-          <w:rFonts w:cstheme="minorHAnsi"/>
-          <w:sz w:val="24"/>
-          <w:szCs w:val="24"/>
-        </w:rPr>
-        <w:t xml:space="preserve">Join button </w:t>
-      </w:r>
-    </w:p>
-    <w:p>
-      <w:pPr>
-        <w:pStyle w:val="ListParagraph"/>
-        <w:numPr>
-          <w:ilvl w:val="1"/>
-          <w:numId w:val="1"/>
-        </w:numPr>
-        <w:rPr>
-          <w:rFonts w:cstheme="minorHAnsi"/>
-          <w:sz w:val="24"/>
-          <w:szCs w:val="24"/>
-        </w:rPr>
-      </w:pPr>
-      <w:r>
-        <w:rPr>
-          <w:rFonts w:cstheme="minorHAnsi"/>
-          <w:sz w:val="24"/>
-          <w:szCs w:val="24"/>
-        </w:rPr>
-        <w:t xml:space="preserve">Home button </w:t>
-      </w:r>
-    </w:p>
-    <w:p>
-      <w:pPr>
-        <w:pStyle w:val="ListParagraph"/>
-        <w:numPr>
-          <w:ilvl w:val="0"/>
-          <w:numId w:val="1"/>
-        </w:numPr>
-        <w:rPr>
-          <w:rFonts w:cstheme="minorHAnsi"/>
-          <w:sz w:val="24"/>
-          <w:szCs w:val="24"/>
-        </w:rPr>
-      </w:pPr>
-      <w:r>
-        <w:rPr>
-          <w:rFonts w:cstheme="minorHAnsi"/>
-          <w:sz w:val="24"/>
-          <w:szCs w:val="24"/>
-        </w:rPr>
-        <w:t>Employee login Page:</w:t>
-      </w:r>
-      <w:r>
-        <w:rPr>
-          <w:rFonts w:cstheme="minorHAnsi"/>
-          <w:sz w:val="24"/>
-          <w:szCs w:val="24"/>
-        </w:rPr>
-        <w:t xml:space="preserve"> (Completed)</w:t>
-      </w:r>
-    </w:p>
-    <w:p>
-      <w:pPr>
-        <w:pStyle w:val="ListParagraph"/>
-        <w:numPr>
-          <w:ilvl w:val="1"/>
-          <w:numId w:val="1"/>
-        </w:numPr>
-        <w:rPr>
-          <w:rFonts w:cstheme="minorHAnsi"/>
-          <w:sz w:val="24"/>
-          <w:szCs w:val="24"/>
-        </w:rPr>
-      </w:pPr>
-      <w:r>
-        <w:rPr>
-          <w:rFonts w:cstheme="minorHAnsi"/>
-          <w:sz w:val="24"/>
-          <w:szCs w:val="24"/>
-        </w:rPr>
-        <w:t>Form:</w:t>
-      </w:r>
-    </w:p>
-    <w:p>
-      <w:pPr>
-        <w:pStyle w:val="ListParagraph"/>
-        <w:numPr>
-          <w:ilvl w:val="2"/>
-          <w:numId w:val="1"/>
-        </w:numPr>
-        <w:rPr>
-          <w:rFonts w:cstheme="minorHAnsi"/>
-          <w:sz w:val="24"/>
-          <w:szCs w:val="24"/>
-        </w:rPr>
-      </w:pPr>
-      <w:r>
-        <w:rPr>
-          <w:rFonts w:cstheme="minorHAnsi"/>
-          <w:sz w:val="24"/>
-          <w:szCs w:val="24"/>
-        </w:rPr>
-        <w:t>Employee ID</w:t>
-      </w:r>
-    </w:p>
-    <w:p>
-      <w:pPr>
-        <w:pStyle w:val="ListParagraph"/>
-        <w:numPr>
-          <w:ilvl w:val="2"/>
-          <w:numId w:val="1"/>
-        </w:numPr>
-        <w:rPr>
-          <w:rFonts w:cstheme="minorHAnsi"/>
-          <w:sz w:val="24"/>
-          <w:szCs w:val="24"/>
-        </w:rPr>
-      </w:pPr>
-      <w:r>
-        <w:rPr>
-          <w:rFonts w:cstheme="minorHAnsi"/>
-          <w:sz w:val="24"/>
-          <w:szCs w:val="24"/>
-        </w:rPr>
-        <w:t xml:space="preserve">Password </w:t>
-      </w:r>
-    </w:p>
-    <w:p>
-      <w:pPr>
-        <w:pStyle w:val="ListParagraph"/>
-        <w:numPr>
-          <w:ilvl w:val="2"/>
-          <w:numId w:val="1"/>
-        </w:numPr>
-        <w:rPr>
-          <w:rFonts w:cstheme="minorHAnsi"/>
-          <w:sz w:val="24"/>
-          <w:szCs w:val="24"/>
-        </w:rPr>
-      </w:pPr>
-      <w:r>
-        <w:rPr>
-          <w:rFonts w:cstheme="minorHAnsi"/>
-          <w:sz w:val="24"/>
-          <w:szCs w:val="24"/>
-        </w:rPr>
-        <w:t xml:space="preserve">Company </w:t>
-      </w:r>
-      <w:r>
-        <w:rPr>
-          <w:rFonts w:cstheme="minorHAnsi"/>
-          <w:sz w:val="24"/>
-          <w:szCs w:val="24"/>
-        </w:rPr>
-        <w:t>ID</w:t>
-      </w:r>
-      <w:r>
-        <w:rPr>
-          <w:rFonts w:cstheme="minorHAnsi"/>
-          <w:sz w:val="24"/>
-          <w:szCs w:val="24"/>
-        </w:rPr>
-        <w:t xml:space="preserve"> </w:t>
-      </w:r>
-    </w:p>
-    <w:p>
-      <w:pPr>
-        <w:pStyle w:val="ListParagraph"/>
-        <w:numPr>
-          <w:ilvl w:val="0"/>
-          <w:numId w:val="1"/>
-        </w:numPr>
-        <w:rPr>
-          <w:rFonts w:cstheme="minorHAnsi"/>
-          <w:sz w:val="24"/>
-          <w:szCs w:val="24"/>
-        </w:rPr>
-      </w:pPr>
-      <w:r>
-        <w:rPr>
-          <w:rFonts w:cstheme="minorHAnsi"/>
-          <w:sz w:val="24"/>
-          <w:szCs w:val="24"/>
-        </w:rPr>
-        <w:t>New Employee Page:</w:t>
-      </w:r>
-      <w:r>
-        <w:rPr>
-          <w:rFonts w:cstheme="minorHAnsi"/>
-          <w:sz w:val="24"/>
-          <w:szCs w:val="24"/>
-        </w:rPr>
-        <w:t xml:space="preserve"> </w:t>
-      </w:r>
-      <w:r>
-        <w:rPr>
-          <w:rFonts w:cstheme="minorHAnsi"/>
-          <w:sz w:val="24"/>
-          <w:szCs w:val="24"/>
-        </w:rPr>
-        <w:t>(Completed)</w:t>
-      </w:r>
-    </w:p>
-    <w:p>
-      <w:pPr>
-        <w:pStyle w:val="ListParagraph"/>
-        <w:numPr>
-          <w:ilvl w:val="2"/>
-          <w:numId w:val="1"/>
-        </w:numPr>
-        <w:rPr>
-          <w:rFonts w:cstheme="minorHAnsi"/>
-          <w:sz w:val="24"/>
-          <w:szCs w:val="24"/>
-        </w:rPr>
-      </w:pPr>
-      <w:r>
-        <w:rPr>
-          <w:rFonts w:cstheme="minorHAnsi"/>
-          <w:sz w:val="24"/>
-          <w:szCs w:val="24"/>
-        </w:rPr>
-        <w:t>First name</w:t>
-      </w:r>
-    </w:p>
-    <w:p>
-      <w:pPr>
-        <w:pStyle w:val="ListParagraph"/>
-        <w:numPr>
-          <w:ilvl w:val="2"/>
-          <w:numId w:val="1"/>
-        </w:numPr>
-        <w:rPr>
-          <w:rFonts w:cstheme="minorHAnsi"/>
-          <w:sz w:val="24"/>
-          <w:szCs w:val="24"/>
-        </w:rPr>
-      </w:pPr>
-      <w:r>
-        <w:rPr>
-          <w:rFonts w:cstheme="minorHAnsi"/>
-          <w:sz w:val="24"/>
-          <w:szCs w:val="24"/>
-        </w:rPr>
-        <w:t>Last Name</w:t>
-      </w:r>
-    </w:p>
-    <w:p>
-      <w:pPr>
-        <w:pStyle w:val="ListParagraph"/>
-        <w:numPr>
-          <w:ilvl w:val="2"/>
-          <w:numId w:val="1"/>
-        </w:numPr>
-        <w:rPr>
-          <w:rFonts w:cstheme="minorHAnsi"/>
-          <w:sz w:val="24"/>
-          <w:szCs w:val="24"/>
-        </w:rPr>
-      </w:pPr>
-      <w:r>
-        <w:rPr>
-          <w:rFonts w:cstheme="minorHAnsi"/>
-          <w:sz w:val="24"/>
-          <w:szCs w:val="24"/>
-        </w:rPr>
-        <w:t xml:space="preserve">Email </w:t>
-      </w:r>
-    </w:p>
-    <w:p>
-      <w:pPr>
-        <w:pStyle w:val="ListParagraph"/>
-        <w:numPr>
-          <w:ilvl w:val="2"/>
-          <w:numId w:val="1"/>
-        </w:numPr>
-        <w:rPr>
-          <w:rFonts w:cstheme="minorHAnsi"/>
-          <w:sz w:val="24"/>
-          <w:szCs w:val="24"/>
-        </w:rPr>
-      </w:pPr>
-      <w:r>
-        <w:rPr>
-          <w:rFonts w:cstheme="minorHAnsi"/>
-          <w:sz w:val="24"/>
-          <w:szCs w:val="24"/>
-        </w:rPr>
-        <w:t>Create Password</w:t>
-      </w:r>
-    </w:p>
-    <w:p>
-      <w:pPr>
-        <w:pStyle w:val="ListParagraph"/>
-        <w:numPr>
-          <w:ilvl w:val="2"/>
-          <w:numId w:val="1"/>
-        </w:numPr>
-        <w:rPr>
-          <w:rFonts w:cstheme="minorHAnsi"/>
-          <w:sz w:val="24"/>
-          <w:szCs w:val="24"/>
-        </w:rPr>
-      </w:pPr>
-      <w:r>
-        <w:rPr>
-          <w:rFonts w:cstheme="minorHAnsi"/>
-          <w:sz w:val="24"/>
-          <w:szCs w:val="24"/>
-        </w:rPr>
-        <w:t xml:space="preserve">Phone number </w:t>
-      </w:r>
-    </w:p>
-    <w:p>
-      <w:pPr>
-        <w:pStyle w:val="ListParagraph"/>
-        <w:numPr>
-          <w:ilvl w:val="0"/>
-          <w:numId w:val="1"/>
-        </w:numPr>
-        <w:rPr>
-          <w:rFonts w:cstheme="minorHAnsi"/>
-          <w:sz w:val="24"/>
-          <w:szCs w:val="24"/>
-        </w:rPr>
-      </w:pPr>
-      <w:r>
-        <w:rPr>
-          <w:rFonts w:cstheme="minorHAnsi"/>
-          <w:sz w:val="24"/>
-          <w:szCs w:val="24"/>
-        </w:rPr>
-        <w:t xml:space="preserve">Employee </w:t>
-      </w:r>
-      <w:r>
-        <w:rPr>
-          <w:rFonts w:cstheme="minorHAnsi"/>
-          <w:sz w:val="24"/>
-          <w:szCs w:val="24"/>
-        </w:rPr>
-        <w:t>main Page</w:t>
-      </w:r>
-      <w:r>
-        <w:rPr>
-          <w:rFonts w:cstheme="minorHAnsi"/>
-          <w:sz w:val="24"/>
-          <w:szCs w:val="24"/>
-        </w:rPr>
-        <w:t xml:space="preserve">: </w:t>
-      </w:r>
       <w:bookmarkStart w:id="0" w:name="_GoBack"/>
       <w:bookmarkEnd w:id="0"/>
       <w:r>
@@ -518,7 +18,499 @@
           <w:sz w:val="24"/>
           <w:szCs w:val="24"/>
         </w:rPr>
+        <w:t>Front Structure:</w:t>
+      </w:r>
+    </w:p>
+    <w:p>
+      <w:pPr>
+        <w:pStyle w:val="ListParagraph"/>
+        <w:numPr>
+          <w:ilvl w:val="0"/>
+          <w:numId w:val="1"/>
+        </w:numPr>
+        <w:rPr>
+          <w:rFonts w:cstheme="minorHAnsi"/>
+          <w:sz w:val="24"/>
+          <w:szCs w:val="24"/>
+        </w:rPr>
+      </w:pPr>
+      <w:r>
+        <w:rPr>
+          <w:rFonts w:cstheme="minorHAnsi"/>
+          <w:sz w:val="24"/>
+          <w:szCs w:val="24"/>
+        </w:rPr>
+        <w:t>Main Page</w:t>
+      </w:r>
+      <w:r>
+        <w:rPr>
+          <w:rFonts w:cstheme="minorHAnsi"/>
+          <w:sz w:val="24"/>
+          <w:szCs w:val="24"/>
+        </w:rPr>
+        <w:t>/Home Page</w:t>
+      </w:r>
+      <w:r>
+        <w:rPr>
+          <w:rFonts w:cstheme="minorHAnsi"/>
+          <w:sz w:val="24"/>
+          <w:szCs w:val="24"/>
+        </w:rPr>
+        <w:t>:</w:t>
+      </w:r>
+      <w:r>
+        <w:rPr>
+          <w:rFonts w:cstheme="minorHAnsi"/>
+          <w:sz w:val="24"/>
+          <w:szCs w:val="24"/>
+        </w:rPr>
+        <w:t xml:space="preserve"> (Completed)</w:t>
+      </w:r>
+    </w:p>
+    <w:p>
+      <w:pPr>
+        <w:pStyle w:val="ListParagraph"/>
+        <w:numPr>
+          <w:ilvl w:val="1"/>
+          <w:numId w:val="1"/>
+        </w:numPr>
+        <w:rPr>
+          <w:rFonts w:cstheme="minorHAnsi"/>
+          <w:sz w:val="24"/>
+          <w:szCs w:val="24"/>
+        </w:rPr>
+      </w:pPr>
+      <w:r>
+        <w:rPr>
+          <w:rFonts w:cstheme="minorHAnsi"/>
+          <w:sz w:val="24"/>
+          <w:szCs w:val="24"/>
+        </w:rPr>
+        <w:t>Administrator</w:t>
+      </w:r>
+      <w:r>
+        <w:rPr>
+          <w:rFonts w:cstheme="minorHAnsi"/>
+          <w:sz w:val="24"/>
+          <w:szCs w:val="24"/>
+        </w:rPr>
+        <w:t xml:space="preserve"> login button </w:t>
+      </w:r>
+    </w:p>
+    <w:p>
+      <w:pPr>
+        <w:pStyle w:val="ListParagraph"/>
+        <w:numPr>
+          <w:ilvl w:val="1"/>
+          <w:numId w:val="1"/>
+        </w:numPr>
+        <w:rPr>
+          <w:rFonts w:cstheme="minorHAnsi"/>
+          <w:sz w:val="24"/>
+          <w:szCs w:val="24"/>
+        </w:rPr>
+      </w:pPr>
+      <w:r>
+        <w:rPr>
+          <w:rFonts w:cstheme="minorHAnsi"/>
+          <w:sz w:val="24"/>
+          <w:szCs w:val="24"/>
+        </w:rPr>
+        <w:t>Employee</w:t>
+      </w:r>
+      <w:r>
+        <w:rPr>
+          <w:rFonts w:cstheme="minorHAnsi"/>
+          <w:sz w:val="24"/>
+          <w:szCs w:val="24"/>
+        </w:rPr>
+        <w:t xml:space="preserve"> login button</w:t>
+      </w:r>
+    </w:p>
+    <w:p>
+      <w:pPr>
+        <w:pStyle w:val="ListParagraph"/>
+        <w:numPr>
+          <w:ilvl w:val="1"/>
+          <w:numId w:val="1"/>
+        </w:numPr>
+        <w:rPr>
+          <w:rFonts w:cstheme="minorHAnsi"/>
+          <w:sz w:val="24"/>
+          <w:szCs w:val="24"/>
+        </w:rPr>
+      </w:pPr>
+      <w:r>
+        <w:rPr>
+          <w:rFonts w:cstheme="minorHAnsi"/>
+          <w:sz w:val="24"/>
+          <w:szCs w:val="24"/>
+        </w:rPr>
+        <w:t xml:space="preserve">Help button </w:t>
+      </w:r>
+    </w:p>
+    <w:p>
+      <w:pPr>
+        <w:pStyle w:val="ListParagraph"/>
+        <w:numPr>
+          <w:ilvl w:val="1"/>
+          <w:numId w:val="1"/>
+        </w:numPr>
+        <w:rPr>
+          <w:rFonts w:cstheme="minorHAnsi"/>
+          <w:sz w:val="24"/>
+          <w:szCs w:val="24"/>
+        </w:rPr>
+      </w:pPr>
+      <w:r>
+        <w:rPr>
+          <w:rFonts w:cstheme="minorHAnsi"/>
+          <w:sz w:val="24"/>
+          <w:szCs w:val="24"/>
+        </w:rPr>
+        <w:t xml:space="preserve">Join button </w:t>
+      </w:r>
+    </w:p>
+    <w:p>
+      <w:pPr>
+        <w:pStyle w:val="ListParagraph"/>
+        <w:numPr>
+          <w:ilvl w:val="1"/>
+          <w:numId w:val="1"/>
+        </w:numPr>
+        <w:rPr>
+          <w:rFonts w:cstheme="minorHAnsi"/>
+          <w:sz w:val="24"/>
+          <w:szCs w:val="24"/>
+        </w:rPr>
+      </w:pPr>
+      <w:r>
+        <w:rPr>
+          <w:rFonts w:cstheme="minorHAnsi"/>
+          <w:sz w:val="24"/>
+          <w:szCs w:val="24"/>
+        </w:rPr>
+        <w:t xml:space="preserve">Home button </w:t>
+      </w:r>
+    </w:p>
+    <w:p>
+      <w:pPr>
+        <w:pStyle w:val="ListParagraph"/>
+        <w:numPr>
+          <w:ilvl w:val="0"/>
+          <w:numId w:val="1"/>
+        </w:numPr>
+        <w:rPr>
+          <w:rFonts w:cstheme="minorHAnsi"/>
+          <w:sz w:val="24"/>
+          <w:szCs w:val="24"/>
+        </w:rPr>
+      </w:pPr>
+      <w:r>
+        <w:rPr>
+          <w:rFonts w:cstheme="minorHAnsi"/>
+          <w:sz w:val="24"/>
+          <w:szCs w:val="24"/>
+        </w:rPr>
+        <w:t>Employee login Page:</w:t>
+      </w:r>
+      <w:r>
+        <w:rPr>
+          <w:rFonts w:cstheme="minorHAnsi"/>
+          <w:sz w:val="24"/>
+          <w:szCs w:val="24"/>
+        </w:rPr>
+        <w:t xml:space="preserve"> (Completed)</w:t>
+      </w:r>
+    </w:p>
+    <w:p>
+      <w:pPr>
+        <w:pStyle w:val="ListParagraph"/>
+        <w:numPr>
+          <w:ilvl w:val="1"/>
+          <w:numId w:val="1"/>
+        </w:numPr>
+        <w:rPr>
+          <w:rFonts w:cstheme="minorHAnsi"/>
+          <w:sz w:val="24"/>
+          <w:szCs w:val="24"/>
+        </w:rPr>
+      </w:pPr>
+      <w:r>
+        <w:rPr>
+          <w:rFonts w:cstheme="minorHAnsi"/>
+          <w:sz w:val="24"/>
+          <w:szCs w:val="24"/>
+        </w:rPr>
+        <w:t>Form:</w:t>
+      </w:r>
+    </w:p>
+    <w:p>
+      <w:pPr>
+        <w:pStyle w:val="ListParagraph"/>
+        <w:numPr>
+          <w:ilvl w:val="2"/>
+          <w:numId w:val="1"/>
+        </w:numPr>
+        <w:rPr>
+          <w:rFonts w:cstheme="minorHAnsi"/>
+          <w:sz w:val="24"/>
+          <w:szCs w:val="24"/>
+        </w:rPr>
+      </w:pPr>
+      <w:r>
+        <w:rPr>
+          <w:rFonts w:cstheme="minorHAnsi"/>
+          <w:sz w:val="24"/>
+          <w:szCs w:val="24"/>
+        </w:rPr>
+        <w:t>Employee ID</w:t>
+      </w:r>
+    </w:p>
+    <w:p>
+      <w:pPr>
+        <w:pStyle w:val="ListParagraph"/>
+        <w:numPr>
+          <w:ilvl w:val="2"/>
+          <w:numId w:val="1"/>
+        </w:numPr>
+        <w:rPr>
+          <w:rFonts w:cstheme="minorHAnsi"/>
+          <w:sz w:val="24"/>
+          <w:szCs w:val="24"/>
+        </w:rPr>
+      </w:pPr>
+      <w:r>
+        <w:rPr>
+          <w:rFonts w:cstheme="minorHAnsi"/>
+          <w:sz w:val="24"/>
+          <w:szCs w:val="24"/>
+        </w:rPr>
+        <w:t xml:space="preserve">Password </w:t>
+      </w:r>
+    </w:p>
+    <w:p>
+      <w:pPr>
+        <w:pStyle w:val="ListParagraph"/>
+        <w:numPr>
+          <w:ilvl w:val="2"/>
+          <w:numId w:val="1"/>
+        </w:numPr>
+        <w:rPr>
+          <w:rFonts w:cstheme="minorHAnsi"/>
+          <w:sz w:val="24"/>
+          <w:szCs w:val="24"/>
+        </w:rPr>
+      </w:pPr>
+      <w:r>
+        <w:rPr>
+          <w:rFonts w:cstheme="minorHAnsi"/>
+          <w:sz w:val="24"/>
+          <w:szCs w:val="24"/>
+        </w:rPr>
+        <w:t xml:space="preserve">Company </w:t>
+      </w:r>
+      <w:r>
+        <w:rPr>
+          <w:rFonts w:cstheme="minorHAnsi"/>
+          <w:sz w:val="24"/>
+          <w:szCs w:val="24"/>
+        </w:rPr>
+        <w:t>ID</w:t>
+      </w:r>
+      <w:r>
+        <w:rPr>
+          <w:rFonts w:cstheme="minorHAnsi"/>
+          <w:sz w:val="24"/>
+          <w:szCs w:val="24"/>
+        </w:rPr>
+        <w:t xml:space="preserve"> </w:t>
+      </w:r>
+    </w:p>
+    <w:p>
+      <w:pPr>
+        <w:pStyle w:val="ListParagraph"/>
+        <w:numPr>
+          <w:ilvl w:val="0"/>
+          <w:numId w:val="1"/>
+        </w:numPr>
+        <w:rPr>
+          <w:rFonts w:cstheme="minorHAnsi"/>
+          <w:sz w:val="24"/>
+          <w:szCs w:val="24"/>
+        </w:rPr>
+      </w:pPr>
+      <w:r>
+        <w:rPr>
+          <w:rFonts w:cstheme="minorHAnsi"/>
+          <w:sz w:val="24"/>
+          <w:szCs w:val="24"/>
+        </w:rPr>
+        <w:t>New Employee Page:</w:t>
+      </w:r>
+      <w:r>
+        <w:rPr>
+          <w:rFonts w:cstheme="minorHAnsi"/>
+          <w:sz w:val="24"/>
+          <w:szCs w:val="24"/>
+        </w:rPr>
+        <w:t xml:space="preserve"> </w:t>
+      </w:r>
+      <w:r>
+        <w:rPr>
+          <w:rFonts w:cstheme="minorHAnsi"/>
+          <w:sz w:val="24"/>
+          <w:szCs w:val="24"/>
+        </w:rPr>
         <w:t>(Completed)</w:t>
+      </w:r>
+    </w:p>
+    <w:p>
+      <w:pPr>
+        <w:pStyle w:val="ListParagraph"/>
+        <w:numPr>
+          <w:ilvl w:val="2"/>
+          <w:numId w:val="1"/>
+        </w:numPr>
+        <w:rPr>
+          <w:rFonts w:cstheme="minorHAnsi"/>
+          <w:sz w:val="24"/>
+          <w:szCs w:val="24"/>
+        </w:rPr>
+      </w:pPr>
+      <w:r>
+        <w:rPr>
+          <w:rFonts w:cstheme="minorHAnsi"/>
+          <w:sz w:val="24"/>
+          <w:szCs w:val="24"/>
+        </w:rPr>
+        <w:t>First name</w:t>
+      </w:r>
+    </w:p>
+    <w:p>
+      <w:pPr>
+        <w:pStyle w:val="ListParagraph"/>
+        <w:numPr>
+          <w:ilvl w:val="2"/>
+          <w:numId w:val="1"/>
+        </w:numPr>
+        <w:rPr>
+          <w:rFonts w:cstheme="minorHAnsi"/>
+          <w:sz w:val="24"/>
+          <w:szCs w:val="24"/>
+        </w:rPr>
+      </w:pPr>
+      <w:r>
+        <w:rPr>
+          <w:rFonts w:cstheme="minorHAnsi"/>
+          <w:sz w:val="24"/>
+          <w:szCs w:val="24"/>
+        </w:rPr>
+        <w:t>Last Name</w:t>
+      </w:r>
+    </w:p>
+    <w:p>
+      <w:pPr>
+        <w:pStyle w:val="ListParagraph"/>
+        <w:numPr>
+          <w:ilvl w:val="2"/>
+          <w:numId w:val="1"/>
+        </w:numPr>
+        <w:rPr>
+          <w:rFonts w:cstheme="minorHAnsi"/>
+          <w:sz w:val="24"/>
+          <w:szCs w:val="24"/>
+        </w:rPr>
+      </w:pPr>
+      <w:r>
+        <w:rPr>
+          <w:rFonts w:cstheme="minorHAnsi"/>
+          <w:sz w:val="24"/>
+          <w:szCs w:val="24"/>
+        </w:rPr>
+        <w:t xml:space="preserve">Email </w:t>
+      </w:r>
+    </w:p>
+    <w:p>
+      <w:pPr>
+        <w:pStyle w:val="ListParagraph"/>
+        <w:numPr>
+          <w:ilvl w:val="2"/>
+          <w:numId w:val="1"/>
+        </w:numPr>
+        <w:rPr>
+          <w:rFonts w:cstheme="minorHAnsi"/>
+          <w:sz w:val="24"/>
+          <w:szCs w:val="24"/>
+        </w:rPr>
+      </w:pPr>
+      <w:r>
+        <w:rPr>
+          <w:rFonts w:cstheme="minorHAnsi"/>
+          <w:sz w:val="24"/>
+          <w:szCs w:val="24"/>
+        </w:rPr>
+        <w:t>Create Password</w:t>
+      </w:r>
+    </w:p>
+    <w:p>
+      <w:pPr>
+        <w:pStyle w:val="ListParagraph"/>
+        <w:numPr>
+          <w:ilvl w:val="2"/>
+          <w:numId w:val="1"/>
+        </w:numPr>
+        <w:rPr>
+          <w:rFonts w:cstheme="minorHAnsi"/>
+          <w:sz w:val="24"/>
+          <w:szCs w:val="24"/>
+        </w:rPr>
+      </w:pPr>
+      <w:r>
+        <w:rPr>
+          <w:rFonts w:cstheme="minorHAnsi"/>
+          <w:sz w:val="24"/>
+          <w:szCs w:val="24"/>
+        </w:rPr>
+        <w:t xml:space="preserve">Phone number </w:t>
+      </w:r>
+    </w:p>
+    <w:p>
+      <w:pPr>
+        <w:pStyle w:val="ListParagraph"/>
+        <w:numPr>
+          <w:ilvl w:val="0"/>
+          <w:numId w:val="1"/>
+        </w:numPr>
+        <w:rPr>
+          <w:rFonts w:cstheme="minorHAnsi"/>
+          <w:sz w:val="24"/>
+          <w:szCs w:val="24"/>
+        </w:rPr>
+      </w:pPr>
+      <w:r>
+        <w:rPr>
+          <w:rFonts w:cstheme="minorHAnsi"/>
+          <w:sz w:val="24"/>
+          <w:szCs w:val="24"/>
+        </w:rPr>
+        <w:t xml:space="preserve">Employee </w:t>
+      </w:r>
+      <w:r>
+        <w:rPr>
+          <w:rFonts w:cstheme="minorHAnsi"/>
+          <w:sz w:val="24"/>
+          <w:szCs w:val="24"/>
+        </w:rPr>
+        <w:t>main Page</w:t>
+      </w:r>
+      <w:r>
+        <w:rPr>
+          <w:rFonts w:cstheme="minorHAnsi"/>
+          <w:sz w:val="24"/>
+          <w:szCs w:val="24"/>
+        </w:rPr>
+        <w:t>: (Completed)</w:t>
       </w:r>
     </w:p>
     <w:p>
@@ -1447,7 +1439,25 @@
           <w:sz w:val="24"/>
           <w:szCs w:val="24"/>
         </w:rPr>
-        <w:t xml:space="preserve">Employee Name(So they can come back to the pharmacist who helped) </w:t>
+        <w:t xml:space="preserve">Employee </w:t>
+      </w:r>
+      <w:proofErr w:type="gramStart"/>
+      <w:r>
+        <w:rPr>
+          <w:rFonts w:cstheme="minorHAnsi"/>
+          <w:sz w:val="24"/>
+          <w:szCs w:val="24"/>
+        </w:rPr>
+        <w:t>Name(</w:t>
+      </w:r>
+      <w:proofErr w:type="gramEnd"/>
+      <w:r>
+        <w:rPr>
+          <w:rFonts w:cstheme="minorHAnsi"/>
+          <w:sz w:val="24"/>
+          <w:szCs w:val="24"/>
+        </w:rPr>
+        <w:t xml:space="preserve">So they can come back to the pharmacist who helped) </w:t>
       </w:r>
     </w:p>
     <w:p>
@@ -1491,7 +1501,25 @@
           <w:sz w:val="24"/>
           <w:szCs w:val="24"/>
         </w:rPr>
-        <w:t>Payment Used ( last four digits only)</w:t>
+        <w:t xml:space="preserve">Payment Used </w:t>
+      </w:r>
+      <w:proofErr w:type="gramStart"/>
+      <w:r>
+        <w:rPr>
+          <w:rFonts w:cstheme="minorHAnsi"/>
+          <w:sz w:val="24"/>
+          <w:szCs w:val="24"/>
+        </w:rPr>
+        <w:t>( last</w:t>
+      </w:r>
+      <w:proofErr w:type="gramEnd"/>
+      <w:r>
+        <w:rPr>
+          <w:rFonts w:cstheme="minorHAnsi"/>
+          <w:sz w:val="24"/>
+          <w:szCs w:val="24"/>
+        </w:rPr>
+        <w:t xml:space="preserve"> four digits only)</w:t>
       </w:r>
     </w:p>
     <w:p>

</xml_diff>